<commit_message>
Solicitações: Fix Alpine scope + Searchable local dropdown + Quick action buttons
</commit_message>
<xml_diff>
--- a/storage/tamplates/termo_itens.docx
+++ b/storage/tamplates/termo_itens.docx
@@ -139,7 +139,7 @@
     </w:p>
     <w:tbl>
       <w:tblPr>
-        <w:tblW w:w="8499" w:type="dxa"/>
+        <w:tblW w:w="10451" w:type="dxa"/>
         <w:tblCellMar>
           <w:left w:w="70" w:type="dxa"/>
           <w:right w:w="70" w:type="dxa"/>
@@ -147,16 +147,16 @@
         <w:tblLook w:val="04A0" w:firstRow="1" w:lastRow="0" w:firstColumn="1" w:lastColumn="0" w:noHBand="0" w:noVBand="1"/>
       </w:tblPr>
       <w:tblGrid>
-        <w:gridCol w:w="7253"/>
-        <w:gridCol w:w="1246"/>
+        <w:gridCol w:w="8919"/>
+        <w:gridCol w:w="1532"/>
       </w:tblGrid>
       <w:tr>
         <w:trPr>
-          <w:trHeight w:val="259"/>
+          <w:trHeight w:val="290"/>
         </w:trPr>
         <w:tc>
           <w:tcPr>
-            <w:tcW w:w="7253" w:type="dxa"/>
+            <w:tcW w:w="8919" w:type="dxa"/>
             <w:tcBorders>
               <w:top w:val="single" w:sz="4" w:space="0" w:color="auto"/>
               <w:left w:val="single" w:sz="4" w:space="0" w:color="auto"/>
@@ -196,7 +196,7 @@
         </w:tc>
         <w:tc>
           <w:tcPr>
-            <w:tcW w:w="1246" w:type="dxa"/>
+            <w:tcW w:w="1532" w:type="dxa"/>
             <w:tcBorders>
               <w:top w:val="single" w:sz="4" w:space="0" w:color="auto"/>
               <w:left w:val="single" w:sz="4" w:space="0" w:color="auto"/>
@@ -234,11 +234,11 @@
       </w:tr>
       <w:tr>
         <w:trPr>
-          <w:trHeight w:val="259"/>
+          <w:trHeight w:val="290"/>
         </w:trPr>
         <w:tc>
           <w:tcPr>
-            <w:tcW w:w="7253" w:type="dxa"/>
+            <w:tcW w:w="8919" w:type="dxa"/>
             <w:tcBorders>
               <w:top w:val="nil"/>
               <w:left w:val="single" w:sz="4" w:space="0" w:color="auto"/>
@@ -308,7 +308,7 @@
         </w:tc>
         <w:tc>
           <w:tcPr>
-            <w:tcW w:w="1246" w:type="dxa"/>
+            <w:tcW w:w="1532" w:type="dxa"/>
             <w:tcBorders>
               <w:top w:val="single" w:sz="4" w:space="0" w:color="auto"/>
               <w:left w:val="single" w:sz="4" w:space="0" w:color="auto"/>
@@ -366,11 +366,11 @@
       </w:tr>
       <w:tr>
         <w:trPr>
-          <w:trHeight w:val="259"/>
+          <w:trHeight w:val="290"/>
         </w:trPr>
         <w:tc>
           <w:tcPr>
-            <w:tcW w:w="7253" w:type="dxa"/>
+            <w:tcW w:w="8919" w:type="dxa"/>
             <w:tcBorders>
               <w:top w:val="nil"/>
               <w:left w:val="single" w:sz="4" w:space="0" w:color="auto"/>
@@ -406,7 +406,7 @@
         </w:tc>
         <w:tc>
           <w:tcPr>
-            <w:tcW w:w="1246" w:type="dxa"/>
+            <w:tcW w:w="1532" w:type="dxa"/>
             <w:tcBorders>
               <w:top w:val="single" w:sz="4" w:space="0" w:color="auto"/>
               <w:left w:val="single" w:sz="4" w:space="0" w:color="auto"/>
@@ -432,11 +432,11 @@
       </w:tr>
       <w:tr>
         <w:trPr>
-          <w:trHeight w:val="259"/>
+          <w:trHeight w:val="290"/>
         </w:trPr>
         <w:tc>
           <w:tcPr>
-            <w:tcW w:w="7253" w:type="dxa"/>
+            <w:tcW w:w="8919" w:type="dxa"/>
             <w:tcBorders>
               <w:top w:val="nil"/>
               <w:left w:val="single" w:sz="4" w:space="0" w:color="auto"/>
@@ -472,7 +472,7 @@
         </w:tc>
         <w:tc>
           <w:tcPr>
-            <w:tcW w:w="1246" w:type="dxa"/>
+            <w:tcW w:w="1532" w:type="dxa"/>
             <w:tcBorders>
               <w:top w:val="single" w:sz="4" w:space="0" w:color="auto"/>
               <w:left w:val="single" w:sz="4" w:space="0" w:color="auto"/>
@@ -678,12 +678,21 @@
     </w:p>
     <w:p>
       <w:r>
+        <w:t xml:space="preserve">                     </w:t>
+      </w:r>
+      <w:r>
         <w:t xml:space="preserve">__________________________________              __________________________________     </w:t>
       </w:r>
     </w:p>
     <w:p>
       <w:r>
-        <w:t xml:space="preserve">             (assinatura do empregado) </w:t>
+        <w:t xml:space="preserve">             </w:t>
+      </w:r>
+      <w:r>
+        <w:t xml:space="preserve">                     </w:t>
+      </w:r>
+      <w:r>
+        <w:t xml:space="preserve">(assinatura do empregado) </w:t>
       </w:r>
       <w:r>
         <w:tab/>
@@ -693,10 +702,17 @@
       </w:r>
       <w:r>
         <w:tab/>
+        <w:t xml:space="preserve">  </w:t>
+      </w:r>
+      <w:r>
+        <w:t xml:space="preserve">         </w:t>
       </w:r>
       <w:proofErr w:type="gramStart"/>
       <w:r>
-        <w:t xml:space="preserve">   (</w:t>
+        <w:t xml:space="preserve">  </w:t>
+      </w:r>
+      <w:r>
+        <w:t xml:space="preserve"> (</w:t>
       </w:r>
       <w:proofErr w:type="gramEnd"/>
       <w:r>
@@ -726,6 +742,9 @@
       </w:r>
     </w:p>
     <w:p>
+      <w:r>
+        <w:t xml:space="preserve">                          </w:t>
+      </w:r>
       <w:r>
         <w:t>Atesto que o equipamento foi devolvido em ____/____/</w:t>
       </w:r>
@@ -849,7 +868,7 @@
     </w:p>
     <w:sectPr>
       <w:pgSz w:w="11906" w:h="16838"/>
-      <w:pgMar w:top="1417" w:right="1701" w:bottom="1417" w:left="1701" w:header="708" w:footer="708" w:gutter="0"/>
+      <w:pgMar w:top="720" w:right="720" w:bottom="720" w:left="720" w:header="708" w:footer="708" w:gutter="0"/>
       <w:cols w:space="708"/>
       <w:docGrid w:linePitch="360"/>
     </w:sectPr>
@@ -1259,6 +1278,7 @@
   <w:style w:type="character" w:default="1" w:styleId="Fontepargpadro">
     <w:name w:val="Default Paragraph Font"/>
     <w:uiPriority w:val="1"/>
+    <w:semiHidden/>
     <w:unhideWhenUsed/>
   </w:style>
   <w:style w:type="table" w:default="1" w:styleId="Tabelanormal">
@@ -1611,12 +1631,14 @@
 </file>
 
 <file path=customXml/item1.xml><?xml version="1.0" encoding="utf-8"?>
-<?mso-contentType ?>
-<FormTemplates xmlns="http://schemas.microsoft.com/sharepoint/v3/contenttype/forms">
-  <Display>DocumentLibraryForm</Display>
-  <Edit>DocumentLibraryForm</Edit>
-  <New>DocumentLibraryForm</New>
-</FormTemplates>
+<p:properties xmlns:p="http://schemas.microsoft.com/office/2006/metadata/properties" xmlns:xsi="http://www.w3.org/2001/XMLSchema-instance" xmlns:pc="http://schemas.microsoft.com/office/infopath/2007/PartnerControls">
+  <documentManagement>
+    <lcf76f155ced4ddcb4097134ff3c332f xmlns="c36b1fd7-22e2-4a61-8880-53f2ec7ccc29">
+      <Terms xmlns="http://schemas.microsoft.com/office/infopath/2007/PartnerControls"/>
+    </lcf76f155ced4ddcb4097134ff3c332f>
+    <TaxCatchAll xmlns="ce717071-1ebf-4f9e-a886-a8218e8eb12d" xsi:nil="true"/>
+  </documentManagement>
+</p:properties>
 </file>
 
 <file path=customXml/item2.xml><?xml version="1.0" encoding="utf-8"?>
@@ -1855,20 +1877,21 @@
 </file>
 
 <file path=customXml/item3.xml><?xml version="1.0" encoding="utf-8"?>
-<p:properties xmlns:p="http://schemas.microsoft.com/office/2006/metadata/properties" xmlns:xsi="http://www.w3.org/2001/XMLSchema-instance" xmlns:pc="http://schemas.microsoft.com/office/infopath/2007/PartnerControls">
-  <documentManagement>
-    <lcf76f155ced4ddcb4097134ff3c332f xmlns="c36b1fd7-22e2-4a61-8880-53f2ec7ccc29">
-      <Terms xmlns="http://schemas.microsoft.com/office/infopath/2007/PartnerControls"/>
-    </lcf76f155ced4ddcb4097134ff3c332f>
-    <TaxCatchAll xmlns="ce717071-1ebf-4f9e-a886-a8218e8eb12d" xsi:nil="true"/>
-  </documentManagement>
-</p:properties>
+<?mso-contentType ?>
+<FormTemplates xmlns="http://schemas.microsoft.com/sharepoint/v3/contenttype/forms">
+  <Display>DocumentLibraryForm</Display>
+  <Edit>DocumentLibraryForm</Edit>
+  <New>DocumentLibraryForm</New>
+</FormTemplates>
 </file>
 
 <file path=customXml/itemProps1.xml><?xml version="1.0" encoding="utf-8"?>
-<ds:datastoreItem xmlns:ds="http://schemas.openxmlformats.org/officeDocument/2006/customXml" ds:itemID="{914A100E-3A49-48D1-9586-20259DC923E8}">
+<ds:datastoreItem xmlns:ds="http://schemas.openxmlformats.org/officeDocument/2006/customXml" ds:itemID="{0B730E6E-A724-47AB-9B09-A89DAD45FEB5}">
   <ds:schemaRefs>
-    <ds:schemaRef ds:uri="http://schemas.microsoft.com/sharepoint/v3/contenttype/forms"/>
+    <ds:schemaRef ds:uri="http://schemas.microsoft.com/office/2006/metadata/properties"/>
+    <ds:schemaRef ds:uri="http://schemas.microsoft.com/office/infopath/2007/PartnerControls"/>
+    <ds:schemaRef ds:uri="c36b1fd7-22e2-4a61-8880-53f2ec7ccc29"/>
+    <ds:schemaRef ds:uri="ce717071-1ebf-4f9e-a886-a8218e8eb12d"/>
   </ds:schemaRefs>
 </ds:datastoreItem>
 </file>
@@ -1893,12 +1916,9 @@
 </file>
 
 <file path=customXml/itemProps3.xml><?xml version="1.0" encoding="utf-8"?>
-<ds:datastoreItem xmlns:ds="http://schemas.openxmlformats.org/officeDocument/2006/customXml" ds:itemID="{0B730E6E-A724-47AB-9B09-A89DAD45FEB5}">
+<ds:datastoreItem xmlns:ds="http://schemas.openxmlformats.org/officeDocument/2006/customXml" ds:itemID="{914A100E-3A49-48D1-9586-20259DC923E8}">
   <ds:schemaRefs>
-    <ds:schemaRef ds:uri="http://schemas.microsoft.com/office/2006/metadata/properties"/>
-    <ds:schemaRef ds:uri="http://schemas.microsoft.com/office/infopath/2007/PartnerControls"/>
-    <ds:schemaRef ds:uri="c36b1fd7-22e2-4a61-8880-53f2ec7ccc29"/>
-    <ds:schemaRef ds:uri="ce717071-1ebf-4f9e-a886-a8218e8eb12d"/>
+    <ds:schemaRef ds:uri="http://schemas.microsoft.com/sharepoint/v3/contenttype/forms"/>
   </ds:schemaRefs>
 </ds:datastoreItem>
 </file>
</xml_diff>